<commit_message>
Parte do Relatorio da Carolina done
</commit_message>
<xml_diff>
--- a/Parte3/Relatorio_Carolina.docx
+++ b/Parte3/Relatorio_Carolina.docx
@@ -154,11 +154,6 @@
       </w:r>
     </w:p>
     <w:p>
-      <w:pPr>
-        <w:rPr>
-          <w:u w:val="single"/>
-        </w:rPr>
-      </w:pPr>
       <w:r>
         <w:tab/>
         <w:t>Tendo o referido anteriormente em consideração, a nossa solução passou, mais uma vez, por um trigger com o seguinte comportamento: seleciona a categoria da praleira referida no planograma, obtém todos os eans que pertençam a essa categoria</w:t>
@@ -168,6 +163,1791 @@
       </w:r>
     </w:p>
     <w:p/>
+    <w:p>
+      <w:pPr>
+        <w:rPr>
+          <w:b/>
+          <w:bCs/>
+        </w:rPr>
+      </w:pPr>
+      <w:r>
+        <w:rPr>
+          <w:b/>
+          <w:bCs/>
+        </w:rPr>
+        <w:t xml:space="preserve">4 </w:t>
+      </w:r>
+      <w:r>
+        <w:rPr>
+          <w:b/>
+          <w:bCs/>
+        </w:rPr>
+        <w:t>–</w:t>
+      </w:r>
+      <w:r>
+        <w:rPr>
+          <w:b/>
+          <w:bCs/>
+        </w:rPr>
+        <w:t xml:space="preserve"> Vistas</w:t>
+      </w:r>
+    </w:p>
+    <w:p>
+      <w:pPr>
+        <w:shd w:val="clear" w:color="auto" w:fill="1E1E1E"/>
+        <w:spacing w:after="0" w:line="285" w:lineRule="atLeast"/>
+        <w:rPr>
+          <w:rFonts w:ascii="Consolas" w:eastAsia="Times New Roman" w:hAnsi="Consolas" w:cs="Times New Roman"/>
+          <w:color w:val="D4D4D4"/>
+          <w:sz w:val="21"/>
+          <w:szCs w:val="21"/>
+          <w:lang w:eastAsia="pt-PT"/>
+        </w:rPr>
+      </w:pPr>
+      <w:r>
+        <w:tab/>
+      </w:r>
+      <w:r>
+        <w:rPr>
+          <w:rFonts w:ascii="Consolas" w:eastAsia="Times New Roman" w:hAnsi="Consolas" w:cs="Times New Roman"/>
+          <w:color w:val="569CD6"/>
+          <w:sz w:val="21"/>
+          <w:szCs w:val="21"/>
+          <w:lang w:eastAsia="pt-PT"/>
+        </w:rPr>
+        <w:t>create</w:t>
+      </w:r>
+      <w:r>
+        <w:rPr>
+          <w:rFonts w:ascii="Consolas" w:eastAsia="Times New Roman" w:hAnsi="Consolas" w:cs="Times New Roman"/>
+          <w:color w:val="D4D4D4"/>
+          <w:sz w:val="21"/>
+          <w:szCs w:val="21"/>
+          <w:lang w:eastAsia="pt-PT"/>
+        </w:rPr>
+        <w:t xml:space="preserve"> view vendas(ean,cat,ano,trimestre,mes,dia_mes,</w:t>
+      </w:r>
+    </w:p>
+    <w:p>
+      <w:pPr>
+        <w:shd w:val="clear" w:color="auto" w:fill="1E1E1E"/>
+        <w:spacing w:after="0" w:line="285" w:lineRule="atLeast"/>
+        <w:rPr>
+          <w:rFonts w:ascii="Consolas" w:eastAsia="Times New Roman" w:hAnsi="Consolas" w:cs="Times New Roman"/>
+          <w:color w:val="D4D4D4"/>
+          <w:sz w:val="21"/>
+          <w:szCs w:val="21"/>
+          <w:lang w:eastAsia="pt-PT"/>
+        </w:rPr>
+      </w:pPr>
+      <w:r>
+        <w:rPr>
+          <w:rFonts w:ascii="Consolas" w:eastAsia="Times New Roman" w:hAnsi="Consolas" w:cs="Times New Roman"/>
+          <w:color w:val="D4D4D4"/>
+          <w:sz w:val="21"/>
+          <w:szCs w:val="21"/>
+          <w:lang w:eastAsia="pt-PT"/>
+        </w:rPr>
+        <w:t xml:space="preserve">                dia_semana,distrito,concelho,unidades) </w:t>
+      </w:r>
+      <w:r>
+        <w:rPr>
+          <w:rFonts w:ascii="Consolas" w:eastAsia="Times New Roman" w:hAnsi="Consolas" w:cs="Times New Roman"/>
+          <w:color w:val="569CD6"/>
+          <w:sz w:val="21"/>
+          <w:szCs w:val="21"/>
+          <w:lang w:eastAsia="pt-PT"/>
+        </w:rPr>
+        <w:t>as</w:t>
+      </w:r>
+      <w:r>
+        <w:rPr>
+          <w:rFonts w:ascii="Consolas" w:eastAsia="Times New Roman" w:hAnsi="Consolas" w:cs="Times New Roman"/>
+          <w:color w:val="D4D4D4"/>
+          <w:sz w:val="21"/>
+          <w:szCs w:val="21"/>
+          <w:lang w:eastAsia="pt-PT"/>
+        </w:rPr>
+        <w:t xml:space="preserve"> </w:t>
+      </w:r>
+    </w:p>
+    <w:p>
+      <w:pPr>
+        <w:shd w:val="clear" w:color="auto" w:fill="1E1E1E"/>
+        <w:spacing w:after="0" w:line="285" w:lineRule="atLeast"/>
+        <w:rPr>
+          <w:rFonts w:ascii="Consolas" w:eastAsia="Times New Roman" w:hAnsi="Consolas" w:cs="Times New Roman"/>
+          <w:color w:val="D4D4D4"/>
+          <w:sz w:val="21"/>
+          <w:szCs w:val="21"/>
+          <w:lang w:eastAsia="pt-PT"/>
+        </w:rPr>
+      </w:pPr>
+      <w:r>
+        <w:rPr>
+          <w:rFonts w:ascii="Consolas" w:eastAsia="Times New Roman" w:hAnsi="Consolas" w:cs="Times New Roman"/>
+          <w:color w:val="D4D4D4"/>
+          <w:sz w:val="21"/>
+          <w:szCs w:val="21"/>
+          <w:lang w:eastAsia="pt-PT"/>
+        </w:rPr>
+        <w:t xml:space="preserve">    </w:t>
+      </w:r>
+      <w:r>
+        <w:rPr>
+          <w:rFonts w:ascii="Consolas" w:eastAsia="Times New Roman" w:hAnsi="Consolas" w:cs="Times New Roman"/>
+          <w:color w:val="569CD6"/>
+          <w:sz w:val="21"/>
+          <w:szCs w:val="21"/>
+          <w:lang w:eastAsia="pt-PT"/>
+        </w:rPr>
+        <w:t>select</w:t>
+      </w:r>
+      <w:r>
+        <w:rPr>
+          <w:rFonts w:ascii="Consolas" w:eastAsia="Times New Roman" w:hAnsi="Consolas" w:cs="Times New Roman"/>
+          <w:color w:val="D4D4D4"/>
+          <w:sz w:val="21"/>
+          <w:szCs w:val="21"/>
+          <w:lang w:eastAsia="pt-PT"/>
+        </w:rPr>
+        <w:t xml:space="preserve"> t.ean,t.cat,</w:t>
+      </w:r>
+    </w:p>
+    <w:p>
+      <w:pPr>
+        <w:shd w:val="clear" w:color="auto" w:fill="1E1E1E"/>
+        <w:spacing w:after="0" w:line="285" w:lineRule="atLeast"/>
+        <w:rPr>
+          <w:rFonts w:ascii="Consolas" w:eastAsia="Times New Roman" w:hAnsi="Consolas" w:cs="Times New Roman"/>
+          <w:color w:val="D4D4D4"/>
+          <w:sz w:val="21"/>
+          <w:szCs w:val="21"/>
+          <w:lang w:eastAsia="pt-PT"/>
+        </w:rPr>
+      </w:pPr>
+      <w:r>
+        <w:rPr>
+          <w:rFonts w:ascii="Consolas" w:eastAsia="Times New Roman" w:hAnsi="Consolas" w:cs="Times New Roman"/>
+          <w:color w:val="D4D4D4"/>
+          <w:sz w:val="21"/>
+          <w:szCs w:val="21"/>
+          <w:lang w:eastAsia="pt-PT"/>
+        </w:rPr>
+        <w:t xml:space="preserve">            EXTRACT(YEAR </w:t>
+      </w:r>
+      <w:r>
+        <w:rPr>
+          <w:rFonts w:ascii="Consolas" w:eastAsia="Times New Roman" w:hAnsi="Consolas" w:cs="Times New Roman"/>
+          <w:color w:val="569CD6"/>
+          <w:sz w:val="21"/>
+          <w:szCs w:val="21"/>
+          <w:lang w:eastAsia="pt-PT"/>
+        </w:rPr>
+        <w:t>from</w:t>
+      </w:r>
+      <w:r>
+        <w:rPr>
+          <w:rFonts w:ascii="Consolas" w:eastAsia="Times New Roman" w:hAnsi="Consolas" w:cs="Times New Roman"/>
+          <w:color w:val="D4D4D4"/>
+          <w:sz w:val="21"/>
+          <w:szCs w:val="21"/>
+          <w:lang w:eastAsia="pt-PT"/>
+        </w:rPr>
+        <w:t xml:space="preserve"> e.instante),</w:t>
+      </w:r>
+    </w:p>
+    <w:p>
+      <w:pPr>
+        <w:shd w:val="clear" w:color="auto" w:fill="1E1E1E"/>
+        <w:spacing w:after="0" w:line="285" w:lineRule="atLeast"/>
+        <w:rPr>
+          <w:rFonts w:ascii="Consolas" w:eastAsia="Times New Roman" w:hAnsi="Consolas" w:cs="Times New Roman"/>
+          <w:color w:val="D4D4D4"/>
+          <w:sz w:val="21"/>
+          <w:szCs w:val="21"/>
+          <w:lang w:eastAsia="pt-PT"/>
+        </w:rPr>
+      </w:pPr>
+      <w:r>
+        <w:rPr>
+          <w:rFonts w:ascii="Consolas" w:eastAsia="Times New Roman" w:hAnsi="Consolas" w:cs="Times New Roman"/>
+          <w:color w:val="D4D4D4"/>
+          <w:sz w:val="21"/>
+          <w:szCs w:val="21"/>
+          <w:lang w:eastAsia="pt-PT"/>
+        </w:rPr>
+        <w:t xml:space="preserve">            EXTRACT(QUARTER </w:t>
+      </w:r>
+      <w:r>
+        <w:rPr>
+          <w:rFonts w:ascii="Consolas" w:eastAsia="Times New Roman" w:hAnsi="Consolas" w:cs="Times New Roman"/>
+          <w:color w:val="569CD6"/>
+          <w:sz w:val="21"/>
+          <w:szCs w:val="21"/>
+          <w:lang w:eastAsia="pt-PT"/>
+        </w:rPr>
+        <w:t>from</w:t>
+      </w:r>
+      <w:r>
+        <w:rPr>
+          <w:rFonts w:ascii="Consolas" w:eastAsia="Times New Roman" w:hAnsi="Consolas" w:cs="Times New Roman"/>
+          <w:color w:val="D4D4D4"/>
+          <w:sz w:val="21"/>
+          <w:szCs w:val="21"/>
+          <w:lang w:eastAsia="pt-PT"/>
+        </w:rPr>
+        <w:t xml:space="preserve"> e.instante),</w:t>
+      </w:r>
+    </w:p>
+    <w:p>
+      <w:pPr>
+        <w:shd w:val="clear" w:color="auto" w:fill="1E1E1E"/>
+        <w:spacing w:after="0" w:line="285" w:lineRule="atLeast"/>
+        <w:rPr>
+          <w:rFonts w:ascii="Consolas" w:eastAsia="Times New Roman" w:hAnsi="Consolas" w:cs="Times New Roman"/>
+          <w:color w:val="D4D4D4"/>
+          <w:sz w:val="21"/>
+          <w:szCs w:val="21"/>
+          <w:lang w:eastAsia="pt-PT"/>
+        </w:rPr>
+      </w:pPr>
+      <w:r>
+        <w:rPr>
+          <w:rFonts w:ascii="Consolas" w:eastAsia="Times New Roman" w:hAnsi="Consolas" w:cs="Times New Roman"/>
+          <w:color w:val="D4D4D4"/>
+          <w:sz w:val="21"/>
+          <w:szCs w:val="21"/>
+          <w:lang w:eastAsia="pt-PT"/>
+        </w:rPr>
+        <w:t xml:space="preserve">            EXTRACT(MONTH </w:t>
+      </w:r>
+      <w:r>
+        <w:rPr>
+          <w:rFonts w:ascii="Consolas" w:eastAsia="Times New Roman" w:hAnsi="Consolas" w:cs="Times New Roman"/>
+          <w:color w:val="569CD6"/>
+          <w:sz w:val="21"/>
+          <w:szCs w:val="21"/>
+          <w:lang w:eastAsia="pt-PT"/>
+        </w:rPr>
+        <w:t>from</w:t>
+      </w:r>
+      <w:r>
+        <w:rPr>
+          <w:rFonts w:ascii="Consolas" w:eastAsia="Times New Roman" w:hAnsi="Consolas" w:cs="Times New Roman"/>
+          <w:color w:val="D4D4D4"/>
+          <w:sz w:val="21"/>
+          <w:szCs w:val="21"/>
+          <w:lang w:eastAsia="pt-PT"/>
+        </w:rPr>
+        <w:t xml:space="preserve"> e.instante),</w:t>
+      </w:r>
+    </w:p>
+    <w:p>
+      <w:pPr>
+        <w:shd w:val="clear" w:color="auto" w:fill="1E1E1E"/>
+        <w:spacing w:after="0" w:line="285" w:lineRule="atLeast"/>
+        <w:rPr>
+          <w:rFonts w:ascii="Consolas" w:eastAsia="Times New Roman" w:hAnsi="Consolas" w:cs="Times New Roman"/>
+          <w:color w:val="D4D4D4"/>
+          <w:sz w:val="21"/>
+          <w:szCs w:val="21"/>
+          <w:lang w:eastAsia="pt-PT"/>
+        </w:rPr>
+      </w:pPr>
+      <w:r>
+        <w:rPr>
+          <w:rFonts w:ascii="Consolas" w:eastAsia="Times New Roman" w:hAnsi="Consolas" w:cs="Times New Roman"/>
+          <w:color w:val="D4D4D4"/>
+          <w:sz w:val="21"/>
+          <w:szCs w:val="21"/>
+          <w:lang w:eastAsia="pt-PT"/>
+        </w:rPr>
+        <w:t xml:space="preserve">            EXTRACT(DAY </w:t>
+      </w:r>
+      <w:r>
+        <w:rPr>
+          <w:rFonts w:ascii="Consolas" w:eastAsia="Times New Roman" w:hAnsi="Consolas" w:cs="Times New Roman"/>
+          <w:color w:val="569CD6"/>
+          <w:sz w:val="21"/>
+          <w:szCs w:val="21"/>
+          <w:lang w:eastAsia="pt-PT"/>
+        </w:rPr>
+        <w:t>from</w:t>
+      </w:r>
+      <w:r>
+        <w:rPr>
+          <w:rFonts w:ascii="Consolas" w:eastAsia="Times New Roman" w:hAnsi="Consolas" w:cs="Times New Roman"/>
+          <w:color w:val="D4D4D4"/>
+          <w:sz w:val="21"/>
+          <w:szCs w:val="21"/>
+          <w:lang w:eastAsia="pt-PT"/>
+        </w:rPr>
+        <w:t xml:space="preserve"> e.instante),</w:t>
+      </w:r>
+    </w:p>
+    <w:p>
+      <w:pPr>
+        <w:shd w:val="clear" w:color="auto" w:fill="1E1E1E"/>
+        <w:spacing w:after="0" w:line="285" w:lineRule="atLeast"/>
+        <w:rPr>
+          <w:rFonts w:ascii="Consolas" w:eastAsia="Times New Roman" w:hAnsi="Consolas" w:cs="Times New Roman"/>
+          <w:color w:val="D4D4D4"/>
+          <w:sz w:val="21"/>
+          <w:szCs w:val="21"/>
+          <w:lang w:eastAsia="pt-PT"/>
+        </w:rPr>
+      </w:pPr>
+      <w:r>
+        <w:rPr>
+          <w:rFonts w:ascii="Consolas" w:eastAsia="Times New Roman" w:hAnsi="Consolas" w:cs="Times New Roman"/>
+          <w:color w:val="D4D4D4"/>
+          <w:sz w:val="21"/>
+          <w:szCs w:val="21"/>
+          <w:lang w:eastAsia="pt-PT"/>
+        </w:rPr>
+        <w:t xml:space="preserve">            EXTRACT(DOW </w:t>
+      </w:r>
+      <w:r>
+        <w:rPr>
+          <w:rFonts w:ascii="Consolas" w:eastAsia="Times New Roman" w:hAnsi="Consolas" w:cs="Times New Roman"/>
+          <w:color w:val="569CD6"/>
+          <w:sz w:val="21"/>
+          <w:szCs w:val="21"/>
+          <w:lang w:eastAsia="pt-PT"/>
+        </w:rPr>
+        <w:t>from</w:t>
+      </w:r>
+      <w:r>
+        <w:rPr>
+          <w:rFonts w:ascii="Consolas" w:eastAsia="Times New Roman" w:hAnsi="Consolas" w:cs="Times New Roman"/>
+          <w:color w:val="D4D4D4"/>
+          <w:sz w:val="21"/>
+          <w:szCs w:val="21"/>
+          <w:lang w:eastAsia="pt-PT"/>
+        </w:rPr>
+        <w:t xml:space="preserve"> e.instante),</w:t>
+      </w:r>
+    </w:p>
+    <w:p>
+      <w:pPr>
+        <w:shd w:val="clear" w:color="auto" w:fill="1E1E1E"/>
+        <w:spacing w:after="0" w:line="285" w:lineRule="atLeast"/>
+        <w:rPr>
+          <w:rFonts w:ascii="Consolas" w:eastAsia="Times New Roman" w:hAnsi="Consolas" w:cs="Times New Roman"/>
+          <w:color w:val="D4D4D4"/>
+          <w:sz w:val="21"/>
+          <w:szCs w:val="21"/>
+          <w:lang w:eastAsia="pt-PT"/>
+        </w:rPr>
+      </w:pPr>
+      <w:r>
+        <w:rPr>
+          <w:rFonts w:ascii="Consolas" w:eastAsia="Times New Roman" w:hAnsi="Consolas" w:cs="Times New Roman"/>
+          <w:color w:val="D4D4D4"/>
+          <w:sz w:val="21"/>
+          <w:szCs w:val="21"/>
+          <w:lang w:eastAsia="pt-PT"/>
+        </w:rPr>
+        <w:t>            p.distrito,p.concelho,e.unidades</w:t>
+      </w:r>
+    </w:p>
+    <w:p>
+      <w:pPr>
+        <w:shd w:val="clear" w:color="auto" w:fill="1E1E1E"/>
+        <w:spacing w:after="0" w:line="285" w:lineRule="atLeast"/>
+        <w:rPr>
+          <w:rFonts w:ascii="Consolas" w:eastAsia="Times New Roman" w:hAnsi="Consolas" w:cs="Times New Roman"/>
+          <w:color w:val="D4D4D4"/>
+          <w:sz w:val="21"/>
+          <w:szCs w:val="21"/>
+          <w:lang w:eastAsia="pt-PT"/>
+        </w:rPr>
+      </w:pPr>
+      <w:r>
+        <w:rPr>
+          <w:rFonts w:ascii="Consolas" w:eastAsia="Times New Roman" w:hAnsi="Consolas" w:cs="Times New Roman"/>
+          <w:color w:val="D4D4D4"/>
+          <w:sz w:val="21"/>
+          <w:szCs w:val="21"/>
+          <w:lang w:eastAsia="pt-PT"/>
+        </w:rPr>
+        <w:t xml:space="preserve">    </w:t>
+      </w:r>
+      <w:r>
+        <w:rPr>
+          <w:rFonts w:ascii="Consolas" w:eastAsia="Times New Roman" w:hAnsi="Consolas" w:cs="Times New Roman"/>
+          <w:color w:val="569CD6"/>
+          <w:sz w:val="21"/>
+          <w:szCs w:val="21"/>
+          <w:lang w:eastAsia="pt-PT"/>
+        </w:rPr>
+        <w:t>from</w:t>
+      </w:r>
+      <w:r>
+        <w:rPr>
+          <w:rFonts w:ascii="Consolas" w:eastAsia="Times New Roman" w:hAnsi="Consolas" w:cs="Times New Roman"/>
+          <w:color w:val="D4D4D4"/>
+          <w:sz w:val="21"/>
+          <w:szCs w:val="21"/>
+          <w:lang w:eastAsia="pt-PT"/>
+        </w:rPr>
+        <w:t xml:space="preserve"> ponto_de_retalho </w:t>
+      </w:r>
+      <w:r>
+        <w:rPr>
+          <w:rFonts w:ascii="Consolas" w:eastAsia="Times New Roman" w:hAnsi="Consolas" w:cs="Times New Roman"/>
+          <w:color w:val="569CD6"/>
+          <w:sz w:val="21"/>
+          <w:szCs w:val="21"/>
+          <w:lang w:eastAsia="pt-PT"/>
+        </w:rPr>
+        <w:t>as</w:t>
+      </w:r>
+      <w:r>
+        <w:rPr>
+          <w:rFonts w:ascii="Consolas" w:eastAsia="Times New Roman" w:hAnsi="Consolas" w:cs="Times New Roman"/>
+          <w:color w:val="D4D4D4"/>
+          <w:sz w:val="21"/>
+          <w:szCs w:val="21"/>
+          <w:lang w:eastAsia="pt-PT"/>
+        </w:rPr>
+        <w:t xml:space="preserve"> p</w:t>
+      </w:r>
+    </w:p>
+    <w:p>
+      <w:pPr>
+        <w:shd w:val="clear" w:color="auto" w:fill="1E1E1E"/>
+        <w:spacing w:after="0" w:line="285" w:lineRule="atLeast"/>
+        <w:rPr>
+          <w:rFonts w:ascii="Consolas" w:eastAsia="Times New Roman" w:hAnsi="Consolas" w:cs="Times New Roman"/>
+          <w:color w:val="D4D4D4"/>
+          <w:sz w:val="21"/>
+          <w:szCs w:val="21"/>
+          <w:lang w:eastAsia="pt-PT"/>
+        </w:rPr>
+      </w:pPr>
+      <w:r>
+        <w:rPr>
+          <w:rFonts w:ascii="Consolas" w:eastAsia="Times New Roman" w:hAnsi="Consolas" w:cs="Times New Roman"/>
+          <w:color w:val="D4D4D4"/>
+          <w:sz w:val="21"/>
+          <w:szCs w:val="21"/>
+          <w:lang w:eastAsia="pt-PT"/>
+        </w:rPr>
+        <w:t xml:space="preserve">    </w:t>
+      </w:r>
+      <w:r>
+        <w:rPr>
+          <w:rFonts w:ascii="Consolas" w:eastAsia="Times New Roman" w:hAnsi="Consolas" w:cs="Times New Roman"/>
+          <w:color w:val="569CD6"/>
+          <w:sz w:val="21"/>
+          <w:szCs w:val="21"/>
+          <w:lang w:eastAsia="pt-PT"/>
+        </w:rPr>
+        <w:t>INNER JOIN</w:t>
+      </w:r>
+      <w:r>
+        <w:rPr>
+          <w:rFonts w:ascii="Consolas" w:eastAsia="Times New Roman" w:hAnsi="Consolas" w:cs="Times New Roman"/>
+          <w:color w:val="D4D4D4"/>
+          <w:sz w:val="21"/>
+          <w:szCs w:val="21"/>
+          <w:lang w:eastAsia="pt-PT"/>
+        </w:rPr>
+        <w:t xml:space="preserve"> instalada_em </w:t>
+      </w:r>
+      <w:r>
+        <w:rPr>
+          <w:rFonts w:ascii="Consolas" w:eastAsia="Times New Roman" w:hAnsi="Consolas" w:cs="Times New Roman"/>
+          <w:color w:val="569CD6"/>
+          <w:sz w:val="21"/>
+          <w:szCs w:val="21"/>
+          <w:lang w:eastAsia="pt-PT"/>
+        </w:rPr>
+        <w:t>as</w:t>
+      </w:r>
+      <w:r>
+        <w:rPr>
+          <w:rFonts w:ascii="Consolas" w:eastAsia="Times New Roman" w:hAnsi="Consolas" w:cs="Times New Roman"/>
+          <w:color w:val="D4D4D4"/>
+          <w:sz w:val="21"/>
+          <w:szCs w:val="21"/>
+          <w:lang w:eastAsia="pt-PT"/>
+        </w:rPr>
+        <w:t xml:space="preserve"> i </w:t>
+      </w:r>
+      <w:r>
+        <w:rPr>
+          <w:rFonts w:ascii="Consolas" w:eastAsia="Times New Roman" w:hAnsi="Consolas" w:cs="Times New Roman"/>
+          <w:color w:val="569CD6"/>
+          <w:sz w:val="21"/>
+          <w:szCs w:val="21"/>
+          <w:lang w:eastAsia="pt-PT"/>
+        </w:rPr>
+        <w:t>on</w:t>
+      </w:r>
+      <w:r>
+        <w:rPr>
+          <w:rFonts w:ascii="Consolas" w:eastAsia="Times New Roman" w:hAnsi="Consolas" w:cs="Times New Roman"/>
+          <w:color w:val="D4D4D4"/>
+          <w:sz w:val="21"/>
+          <w:szCs w:val="21"/>
+          <w:lang w:eastAsia="pt-PT"/>
+        </w:rPr>
+        <w:t xml:space="preserve"> i.nome=p.nome</w:t>
+      </w:r>
+    </w:p>
+    <w:p>
+      <w:pPr>
+        <w:shd w:val="clear" w:color="auto" w:fill="1E1E1E"/>
+        <w:spacing w:after="0" w:line="285" w:lineRule="atLeast"/>
+        <w:rPr>
+          <w:rFonts w:ascii="Consolas" w:eastAsia="Times New Roman" w:hAnsi="Consolas" w:cs="Times New Roman"/>
+          <w:color w:val="D4D4D4"/>
+          <w:sz w:val="21"/>
+          <w:szCs w:val="21"/>
+          <w:lang w:eastAsia="pt-PT"/>
+        </w:rPr>
+      </w:pPr>
+      <w:r>
+        <w:rPr>
+          <w:rFonts w:ascii="Consolas" w:eastAsia="Times New Roman" w:hAnsi="Consolas" w:cs="Times New Roman"/>
+          <w:color w:val="D4D4D4"/>
+          <w:sz w:val="21"/>
+          <w:szCs w:val="21"/>
+          <w:lang w:eastAsia="pt-PT"/>
+        </w:rPr>
+        <w:t xml:space="preserve">    </w:t>
+      </w:r>
+      <w:r>
+        <w:rPr>
+          <w:rFonts w:ascii="Consolas" w:eastAsia="Times New Roman" w:hAnsi="Consolas" w:cs="Times New Roman"/>
+          <w:color w:val="569CD6"/>
+          <w:sz w:val="21"/>
+          <w:szCs w:val="21"/>
+          <w:lang w:eastAsia="pt-PT"/>
+        </w:rPr>
+        <w:t>INNER JOIN</w:t>
+      </w:r>
+      <w:r>
+        <w:rPr>
+          <w:rFonts w:ascii="Consolas" w:eastAsia="Times New Roman" w:hAnsi="Consolas" w:cs="Times New Roman"/>
+          <w:color w:val="D4D4D4"/>
+          <w:sz w:val="21"/>
+          <w:szCs w:val="21"/>
+          <w:lang w:eastAsia="pt-PT"/>
+        </w:rPr>
+        <w:t xml:space="preserve"> evento_reposicao </w:t>
+      </w:r>
+      <w:r>
+        <w:rPr>
+          <w:rFonts w:ascii="Consolas" w:eastAsia="Times New Roman" w:hAnsi="Consolas" w:cs="Times New Roman"/>
+          <w:color w:val="569CD6"/>
+          <w:sz w:val="21"/>
+          <w:szCs w:val="21"/>
+          <w:lang w:eastAsia="pt-PT"/>
+        </w:rPr>
+        <w:t>as</w:t>
+      </w:r>
+      <w:r>
+        <w:rPr>
+          <w:rFonts w:ascii="Consolas" w:eastAsia="Times New Roman" w:hAnsi="Consolas" w:cs="Times New Roman"/>
+          <w:color w:val="D4D4D4"/>
+          <w:sz w:val="21"/>
+          <w:szCs w:val="21"/>
+          <w:lang w:eastAsia="pt-PT"/>
+        </w:rPr>
+        <w:t xml:space="preserve"> e </w:t>
+      </w:r>
+      <w:r>
+        <w:rPr>
+          <w:rFonts w:ascii="Consolas" w:eastAsia="Times New Roman" w:hAnsi="Consolas" w:cs="Times New Roman"/>
+          <w:color w:val="569CD6"/>
+          <w:sz w:val="21"/>
+          <w:szCs w:val="21"/>
+          <w:lang w:eastAsia="pt-PT"/>
+        </w:rPr>
+        <w:t>on</w:t>
+      </w:r>
+      <w:r>
+        <w:rPr>
+          <w:rFonts w:ascii="Consolas" w:eastAsia="Times New Roman" w:hAnsi="Consolas" w:cs="Times New Roman"/>
+          <w:color w:val="D4D4D4"/>
+          <w:sz w:val="21"/>
+          <w:szCs w:val="21"/>
+          <w:lang w:eastAsia="pt-PT"/>
+        </w:rPr>
+        <w:t xml:space="preserve"> (e.num_serie=i.num_serie </w:t>
+      </w:r>
+      <w:r>
+        <w:rPr>
+          <w:rFonts w:ascii="Consolas" w:eastAsia="Times New Roman" w:hAnsi="Consolas" w:cs="Times New Roman"/>
+          <w:color w:val="569CD6"/>
+          <w:sz w:val="21"/>
+          <w:szCs w:val="21"/>
+          <w:lang w:eastAsia="pt-PT"/>
+        </w:rPr>
+        <w:t>and</w:t>
+      </w:r>
+      <w:r>
+        <w:rPr>
+          <w:rFonts w:ascii="Consolas" w:eastAsia="Times New Roman" w:hAnsi="Consolas" w:cs="Times New Roman"/>
+          <w:color w:val="D4D4D4"/>
+          <w:sz w:val="21"/>
+          <w:szCs w:val="21"/>
+          <w:lang w:eastAsia="pt-PT"/>
+        </w:rPr>
+        <w:t xml:space="preserve"> </w:t>
+      </w:r>
+    </w:p>
+    <w:p>
+      <w:pPr>
+        <w:shd w:val="clear" w:color="auto" w:fill="1E1E1E"/>
+        <w:spacing w:after="0" w:line="285" w:lineRule="atLeast"/>
+        <w:rPr>
+          <w:rFonts w:ascii="Consolas" w:eastAsia="Times New Roman" w:hAnsi="Consolas" w:cs="Times New Roman"/>
+          <w:color w:val="D4D4D4"/>
+          <w:sz w:val="21"/>
+          <w:szCs w:val="21"/>
+          <w:lang w:eastAsia="pt-PT"/>
+        </w:rPr>
+      </w:pPr>
+      <w:r>
+        <w:rPr>
+          <w:rFonts w:ascii="Consolas" w:eastAsia="Times New Roman" w:hAnsi="Consolas" w:cs="Times New Roman"/>
+          <w:color w:val="D4D4D4"/>
+          <w:sz w:val="21"/>
+          <w:szCs w:val="21"/>
+          <w:lang w:eastAsia="pt-PT"/>
+        </w:rPr>
+        <w:t xml:space="preserve">                                        e.fabricante </w:t>
+      </w:r>
+      <w:r>
+        <w:rPr>
+          <w:rFonts w:ascii="Consolas" w:eastAsia="Times New Roman" w:hAnsi="Consolas" w:cs="Times New Roman"/>
+          <w:color w:val="569CD6"/>
+          <w:sz w:val="21"/>
+          <w:szCs w:val="21"/>
+          <w:lang w:eastAsia="pt-PT"/>
+        </w:rPr>
+        <w:t>LIKE</w:t>
+      </w:r>
+      <w:r>
+        <w:rPr>
+          <w:rFonts w:ascii="Consolas" w:eastAsia="Times New Roman" w:hAnsi="Consolas" w:cs="Times New Roman"/>
+          <w:color w:val="D4D4D4"/>
+          <w:sz w:val="21"/>
+          <w:szCs w:val="21"/>
+          <w:lang w:eastAsia="pt-PT"/>
+        </w:rPr>
+        <w:t xml:space="preserve"> i.fabricante)</w:t>
+      </w:r>
+    </w:p>
+    <w:p>
+      <w:pPr>
+        <w:shd w:val="clear" w:color="auto" w:fill="1E1E1E"/>
+        <w:spacing w:after="0" w:line="285" w:lineRule="atLeast"/>
+        <w:rPr>
+          <w:rFonts w:ascii="Consolas" w:eastAsia="Times New Roman" w:hAnsi="Consolas" w:cs="Times New Roman"/>
+          <w:color w:val="D4D4D4"/>
+          <w:sz w:val="21"/>
+          <w:szCs w:val="21"/>
+          <w:lang w:eastAsia="pt-PT"/>
+        </w:rPr>
+      </w:pPr>
+      <w:r>
+        <w:rPr>
+          <w:rFonts w:ascii="Consolas" w:eastAsia="Times New Roman" w:hAnsi="Consolas" w:cs="Times New Roman"/>
+          <w:color w:val="D4D4D4"/>
+          <w:sz w:val="21"/>
+          <w:szCs w:val="21"/>
+          <w:lang w:eastAsia="pt-PT"/>
+        </w:rPr>
+        <w:t xml:space="preserve">    </w:t>
+      </w:r>
+      <w:r>
+        <w:rPr>
+          <w:rFonts w:ascii="Consolas" w:eastAsia="Times New Roman" w:hAnsi="Consolas" w:cs="Times New Roman"/>
+          <w:color w:val="569CD6"/>
+          <w:sz w:val="21"/>
+          <w:szCs w:val="21"/>
+          <w:lang w:eastAsia="pt-PT"/>
+        </w:rPr>
+        <w:t>INNER JOIN</w:t>
+      </w:r>
+      <w:r>
+        <w:rPr>
+          <w:rFonts w:ascii="Consolas" w:eastAsia="Times New Roman" w:hAnsi="Consolas" w:cs="Times New Roman"/>
+          <w:color w:val="D4D4D4"/>
+          <w:sz w:val="21"/>
+          <w:szCs w:val="21"/>
+          <w:lang w:eastAsia="pt-PT"/>
+        </w:rPr>
+        <w:t xml:space="preserve"> tem_categoria </w:t>
+      </w:r>
+      <w:r>
+        <w:rPr>
+          <w:rFonts w:ascii="Consolas" w:eastAsia="Times New Roman" w:hAnsi="Consolas" w:cs="Times New Roman"/>
+          <w:color w:val="569CD6"/>
+          <w:sz w:val="21"/>
+          <w:szCs w:val="21"/>
+          <w:lang w:eastAsia="pt-PT"/>
+        </w:rPr>
+        <w:t>as</w:t>
+      </w:r>
+      <w:r>
+        <w:rPr>
+          <w:rFonts w:ascii="Consolas" w:eastAsia="Times New Roman" w:hAnsi="Consolas" w:cs="Times New Roman"/>
+          <w:color w:val="D4D4D4"/>
+          <w:sz w:val="21"/>
+          <w:szCs w:val="21"/>
+          <w:lang w:eastAsia="pt-PT"/>
+        </w:rPr>
+        <w:t xml:space="preserve"> t </w:t>
+      </w:r>
+      <w:r>
+        <w:rPr>
+          <w:rFonts w:ascii="Consolas" w:eastAsia="Times New Roman" w:hAnsi="Consolas" w:cs="Times New Roman"/>
+          <w:color w:val="569CD6"/>
+          <w:sz w:val="21"/>
+          <w:szCs w:val="21"/>
+          <w:lang w:eastAsia="pt-PT"/>
+        </w:rPr>
+        <w:t>on</w:t>
+      </w:r>
+      <w:r>
+        <w:rPr>
+          <w:rFonts w:ascii="Consolas" w:eastAsia="Times New Roman" w:hAnsi="Consolas" w:cs="Times New Roman"/>
+          <w:color w:val="D4D4D4"/>
+          <w:sz w:val="21"/>
+          <w:szCs w:val="21"/>
+          <w:lang w:eastAsia="pt-PT"/>
+        </w:rPr>
+        <w:t xml:space="preserve"> (t.ean=e.ean)</w:t>
+      </w:r>
+    </w:p>
+    <w:p>
+      <w:r>
+        <w:lastRenderedPageBreak/>
+        <w:tab/>
+        <w:t>Na solução apresentada optámos por utilizar INNER JOIN em vez de NATURAL JOIN, pois devido ao elevado número de tabelas e atributos envolvidos</w:t>
+      </w:r>
+      <w:r>
+        <w:t xml:space="preserve"> poderia existir um comportamento anómalo e a vista </w:t>
+      </w:r>
+      <w:r>
+        <w:t>obtida não ser a pretendida.</w:t>
+      </w:r>
+    </w:p>
+    <w:p>
+      <w:pPr>
+        <w:rPr>
+          <w:b/>
+          <w:bCs/>
+        </w:rPr>
+      </w:pPr>
+      <w:r>
+        <w:rPr>
+          <w:b/>
+          <w:bCs/>
+        </w:rPr>
+        <w:t>6 – Consultas OLAP</w:t>
+      </w:r>
+    </w:p>
+    <w:p>
+      <w:r>
+        <w:tab/>
+        <w:t>1 – Na primeira consulta</w:t>
+      </w:r>
+      <w:r>
+        <w:t>,</w:t>
+      </w:r>
+      <w:r>
+        <w:t xml:space="preserve"> apresentamos o número de vendas entre 2 datas (no caso, uma vez que não eram fornecidas datas</w:t>
+      </w:r>
+      <w:r>
+        <w:t>,</w:t>
+      </w:r>
+      <w:r>
+        <w:t xml:space="preserve"> considerámos entre os anos 2016 e 2022), por dia da semana, por concelho e no total, ou seja, fizemos uma contagem para cada atributo pretendido isoladamente</w:t>
+      </w:r>
+      <w:r>
+        <w:t xml:space="preserve"> (Fig. 1). </w:t>
+      </w:r>
+      <w:r>
+        <w:t>Com o objetivo descrito, foram utilizados os seguintes grouping sets:</w:t>
+      </w:r>
+    </w:p>
+    <w:p>
+      <w:pPr>
+        <w:jc w:val="center"/>
+      </w:pPr>
+      <w:r>
+        <w:t>GROUPING SETS ((dia_semana), (concelho), ())</w:t>
+      </w:r>
+    </w:p>
+    <w:p>
+      <w:r>
+        <w:tab/>
+        <w:t>2 – Na segunda consulta, apresentamos o número de vendas num determinado distrito</w:t>
+      </w:r>
+      <w:r>
+        <w:t>, por concelho, categoria,dia da semana e no total, ou seja, fizemos uma contagem para cada tuplo (concelho,categoria,dia da semana) e outra para o total</w:t>
+      </w:r>
+      <w:r>
+        <w:t xml:space="preserve"> (Fig. 2)</w:t>
+      </w:r>
+      <w:r>
+        <w:t>.</w:t>
+      </w:r>
+      <w:r>
+        <w:t xml:space="preserve"> Foram, assim, utilizados os seguintes grouping sets:</w:t>
+      </w:r>
+    </w:p>
+    <w:p>
+      <w:r>
+        <w:tab/>
+      </w:r>
+      <w:r>
+        <w:tab/>
+      </w:r>
+      <w:r>
+        <w:tab/>
+      </w:r>
+      <w:r>
+        <w:t>GROUPING SETS ((concelho, cat, dia_semana), ())</w:t>
+      </w:r>
+    </w:p>
+    <w:p/>
+    <w:tbl>
+      <w:tblPr>
+        <w:tblStyle w:val="TabelacomGrelha"/>
+        <w:tblpPr w:leftFromText="141" w:rightFromText="141" w:vertAnchor="page" w:horzAnchor="margin" w:tblpXSpec="right" w:tblpY="7561"/>
+        <w:tblW w:w="0" w:type="auto"/>
+        <w:tblLook w:val="04A0" w:firstRow="1" w:lastRow="0" w:firstColumn="1" w:lastColumn="0" w:noHBand="0" w:noVBand="1"/>
+      </w:tblPr>
+      <w:tblGrid>
+        <w:gridCol w:w="980"/>
+        <w:gridCol w:w="1050"/>
+        <w:gridCol w:w="1074"/>
+        <w:gridCol w:w="980"/>
+      </w:tblGrid>
+      <w:tr>
+        <w:trPr>
+          <w:trHeight w:val="612"/>
+        </w:trPr>
+        <w:tc>
+          <w:tcPr>
+            <w:tcW w:w="980" w:type="dxa"/>
+            <w:vAlign w:val="center"/>
+          </w:tcPr>
+          <w:p>
+            <w:pPr>
+              <w:jc w:val="center"/>
+            </w:pPr>
+            <w:r>
+              <w:t>Dia da Semana</w:t>
+            </w:r>
+          </w:p>
+        </w:tc>
+        <w:tc>
+          <w:tcPr>
+            <w:tcW w:w="1050" w:type="dxa"/>
+            <w:vAlign w:val="center"/>
+          </w:tcPr>
+          <w:p>
+            <w:pPr>
+              <w:jc w:val="center"/>
+            </w:pPr>
+            <w:r>
+              <w:t>Concelho</w:t>
+            </w:r>
+          </w:p>
+        </w:tc>
+        <w:tc>
+          <w:tcPr>
+            <w:tcW w:w="1074" w:type="dxa"/>
+            <w:vAlign w:val="center"/>
+          </w:tcPr>
+          <w:p>
+            <w:pPr>
+              <w:jc w:val="center"/>
+            </w:pPr>
+            <w:r>
+              <w:t>Categoria</w:t>
+            </w:r>
+          </w:p>
+        </w:tc>
+        <w:tc>
+          <w:tcPr>
+            <w:tcW w:w="980" w:type="dxa"/>
+            <w:vAlign w:val="center"/>
+          </w:tcPr>
+          <w:p>
+            <w:pPr>
+              <w:jc w:val="center"/>
+            </w:pPr>
+            <w:r>
+              <w:t>COUNT</w:t>
+            </w:r>
+          </w:p>
+        </w:tc>
+      </w:tr>
+      <w:tr>
+        <w:trPr>
+          <w:trHeight w:val="592"/>
+        </w:trPr>
+        <w:tc>
+          <w:tcPr>
+            <w:tcW w:w="980" w:type="dxa"/>
+            <w:shd w:val="clear" w:color="auto" w:fill="00B0F0"/>
+            <w:vAlign w:val="center"/>
+          </w:tcPr>
+          <w:p>
+            <w:pPr>
+              <w:jc w:val="center"/>
+            </w:pPr>
+            <w:r>
+              <w:t>0</w:t>
+            </w:r>
+          </w:p>
+        </w:tc>
+        <w:tc>
+          <w:tcPr>
+            <w:tcW w:w="1050" w:type="dxa"/>
+            <w:shd w:val="clear" w:color="auto" w:fill="A8D08D" w:themeFill="accent6" w:themeFillTint="99"/>
+            <w:vAlign w:val="center"/>
+          </w:tcPr>
+          <w:p>
+            <w:pPr>
+              <w:jc w:val="center"/>
+            </w:pPr>
+            <w:r>
+              <w:t>Lisboa</w:t>
+            </w:r>
+          </w:p>
+        </w:tc>
+        <w:tc>
+          <w:tcPr>
+            <w:tcW w:w="1074" w:type="dxa"/>
+            <w:shd w:val="clear" w:color="auto" w:fill="F4B083" w:themeFill="accent2" w:themeFillTint="99"/>
+            <w:vAlign w:val="center"/>
+          </w:tcPr>
+          <w:p>
+            <w:pPr>
+              <w:jc w:val="center"/>
+            </w:pPr>
+            <w:r>
+              <w:t>Pão</w:t>
+            </w:r>
+          </w:p>
+        </w:tc>
+        <w:tc>
+          <w:tcPr>
+            <w:tcW w:w="980" w:type="dxa"/>
+            <w:vAlign w:val="center"/>
+          </w:tcPr>
+          <w:p>
+            <w:pPr>
+              <w:jc w:val="center"/>
+            </w:pPr>
+            <w:r>
+              <w:t>3</w:t>
+            </w:r>
+          </w:p>
+        </w:tc>
+      </w:tr>
+      <w:tr>
+        <w:trPr>
+          <w:trHeight w:val="612"/>
+        </w:trPr>
+        <w:tc>
+          <w:tcPr>
+            <w:tcW w:w="980" w:type="dxa"/>
+            <w:shd w:val="clear" w:color="auto" w:fill="00B0F0"/>
+            <w:vAlign w:val="center"/>
+          </w:tcPr>
+          <w:p>
+            <w:pPr>
+              <w:jc w:val="center"/>
+            </w:pPr>
+            <w:r>
+              <w:t>0</w:t>
+            </w:r>
+          </w:p>
+        </w:tc>
+        <w:tc>
+          <w:tcPr>
+            <w:tcW w:w="1050" w:type="dxa"/>
+            <w:shd w:val="clear" w:color="auto" w:fill="A8D08D" w:themeFill="accent6" w:themeFillTint="99"/>
+            <w:vAlign w:val="center"/>
+          </w:tcPr>
+          <w:p>
+            <w:pPr>
+              <w:jc w:val="center"/>
+            </w:pPr>
+            <w:r>
+              <w:t>Porto</w:t>
+            </w:r>
+          </w:p>
+        </w:tc>
+        <w:tc>
+          <w:tcPr>
+            <w:tcW w:w="1074" w:type="dxa"/>
+            <w:shd w:val="clear" w:color="auto" w:fill="F4B083" w:themeFill="accent2" w:themeFillTint="99"/>
+            <w:vAlign w:val="center"/>
+          </w:tcPr>
+          <w:p>
+            <w:pPr>
+              <w:jc w:val="center"/>
+            </w:pPr>
+            <w:r>
+              <w:t>Pão</w:t>
+            </w:r>
+          </w:p>
+        </w:tc>
+        <w:tc>
+          <w:tcPr>
+            <w:tcW w:w="980" w:type="dxa"/>
+            <w:vAlign w:val="center"/>
+          </w:tcPr>
+          <w:p>
+            <w:pPr>
+              <w:jc w:val="center"/>
+            </w:pPr>
+            <w:r>
+              <w:t>4</w:t>
+            </w:r>
+          </w:p>
+        </w:tc>
+      </w:tr>
+      <w:tr>
+        <w:trPr>
+          <w:trHeight w:val="592"/>
+        </w:trPr>
+        <w:tc>
+          <w:tcPr>
+            <w:tcW w:w="980" w:type="dxa"/>
+            <w:shd w:val="clear" w:color="auto" w:fill="00B0F0"/>
+            <w:vAlign w:val="center"/>
+          </w:tcPr>
+          <w:p>
+            <w:pPr>
+              <w:jc w:val="center"/>
+            </w:pPr>
+            <w:r>
+              <w:t>1</w:t>
+            </w:r>
+          </w:p>
+        </w:tc>
+        <w:tc>
+          <w:tcPr>
+            <w:tcW w:w="1050" w:type="dxa"/>
+            <w:shd w:val="clear" w:color="auto" w:fill="A8D08D" w:themeFill="accent6" w:themeFillTint="99"/>
+            <w:vAlign w:val="center"/>
+          </w:tcPr>
+          <w:p>
+            <w:pPr>
+              <w:jc w:val="center"/>
+            </w:pPr>
+            <w:r>
+              <w:t>Lisboa</w:t>
+            </w:r>
+          </w:p>
+        </w:tc>
+        <w:tc>
+          <w:tcPr>
+            <w:tcW w:w="1074" w:type="dxa"/>
+            <w:shd w:val="clear" w:color="auto" w:fill="F4B083" w:themeFill="accent2" w:themeFillTint="99"/>
+            <w:vAlign w:val="center"/>
+          </w:tcPr>
+          <w:p>
+            <w:pPr>
+              <w:jc w:val="center"/>
+            </w:pPr>
+            <w:r>
+              <w:t>Pão</w:t>
+            </w:r>
+          </w:p>
+        </w:tc>
+        <w:tc>
+          <w:tcPr>
+            <w:tcW w:w="980" w:type="dxa"/>
+            <w:vAlign w:val="center"/>
+          </w:tcPr>
+          <w:p>
+            <w:pPr>
+              <w:jc w:val="center"/>
+            </w:pPr>
+            <w:r>
+              <w:t>4</w:t>
+            </w:r>
+          </w:p>
+        </w:tc>
+      </w:tr>
+      <w:tr>
+        <w:trPr>
+          <w:trHeight w:val="612"/>
+        </w:trPr>
+        <w:tc>
+          <w:tcPr>
+            <w:tcW w:w="980" w:type="dxa"/>
+            <w:shd w:val="clear" w:color="auto" w:fill="00B0F0"/>
+            <w:vAlign w:val="center"/>
+          </w:tcPr>
+          <w:p>
+            <w:pPr>
+              <w:jc w:val="center"/>
+            </w:pPr>
+            <w:r>
+              <w:softHyphen/>
+            </w:r>
+            <w:r>
+              <w:softHyphen/>
+            </w:r>
+            <w:r>
+              <w:softHyphen/>
+              <w:t>1</w:t>
+            </w:r>
+          </w:p>
+        </w:tc>
+        <w:tc>
+          <w:tcPr>
+            <w:tcW w:w="1050" w:type="dxa"/>
+            <w:shd w:val="clear" w:color="auto" w:fill="A8D08D" w:themeFill="accent6" w:themeFillTint="99"/>
+            <w:vAlign w:val="center"/>
+          </w:tcPr>
+          <w:p>
+            <w:pPr>
+              <w:jc w:val="center"/>
+            </w:pPr>
+            <w:r>
+              <w:t>Porto</w:t>
+            </w:r>
+          </w:p>
+        </w:tc>
+        <w:tc>
+          <w:tcPr>
+            <w:tcW w:w="1074" w:type="dxa"/>
+            <w:shd w:val="clear" w:color="auto" w:fill="F4B083" w:themeFill="accent2" w:themeFillTint="99"/>
+            <w:vAlign w:val="center"/>
+          </w:tcPr>
+          <w:p>
+            <w:pPr>
+              <w:jc w:val="center"/>
+            </w:pPr>
+            <w:r>
+              <w:t>Pão</w:t>
+            </w:r>
+          </w:p>
+        </w:tc>
+        <w:tc>
+          <w:tcPr>
+            <w:tcW w:w="980" w:type="dxa"/>
+            <w:vAlign w:val="center"/>
+          </w:tcPr>
+          <w:p>
+            <w:pPr>
+              <w:jc w:val="center"/>
+            </w:pPr>
+            <w:r>
+              <w:t>3</w:t>
+            </w:r>
+          </w:p>
+        </w:tc>
+      </w:tr>
+      <w:tr>
+        <w:trPr>
+          <w:trHeight w:val="612"/>
+        </w:trPr>
+        <w:tc>
+          <w:tcPr>
+            <w:tcW w:w="980" w:type="dxa"/>
+            <w:shd w:val="clear" w:color="auto" w:fill="auto"/>
+            <w:vAlign w:val="center"/>
+          </w:tcPr>
+          <w:p>
+            <w:pPr>
+              <w:jc w:val="center"/>
+            </w:pPr>
+            <w:r>
+              <w:t>null</w:t>
+            </w:r>
+          </w:p>
+        </w:tc>
+        <w:tc>
+          <w:tcPr>
+            <w:tcW w:w="1050" w:type="dxa"/>
+            <w:shd w:val="clear" w:color="auto" w:fill="auto"/>
+            <w:vAlign w:val="center"/>
+          </w:tcPr>
+          <w:p>
+            <w:pPr>
+              <w:jc w:val="center"/>
+            </w:pPr>
+            <w:r>
+              <w:t>null</w:t>
+            </w:r>
+          </w:p>
+        </w:tc>
+        <w:tc>
+          <w:tcPr>
+            <w:tcW w:w="1074" w:type="dxa"/>
+            <w:shd w:val="clear" w:color="auto" w:fill="auto"/>
+            <w:vAlign w:val="center"/>
+          </w:tcPr>
+          <w:p>
+            <w:pPr>
+              <w:jc w:val="center"/>
+            </w:pPr>
+            <w:r>
+              <w:t>null</w:t>
+            </w:r>
+          </w:p>
+        </w:tc>
+        <w:tc>
+          <w:tcPr>
+            <w:tcW w:w="980" w:type="dxa"/>
+            <w:shd w:val="clear" w:color="auto" w:fill="FFD966" w:themeFill="accent4" w:themeFillTint="99"/>
+            <w:vAlign w:val="center"/>
+          </w:tcPr>
+          <w:p>
+            <w:pPr>
+              <w:jc w:val="center"/>
+            </w:pPr>
+            <w:r>
+              <w:t>7</w:t>
+            </w:r>
+          </w:p>
+        </w:tc>
+      </w:tr>
+    </w:tbl>
+    <w:p>
+      <w:r>
+        <w:softHyphen/>
+      </w:r>
+    </w:p>
+    <w:p/>
+    <w:p/>
+    <w:p/>
+    <w:tbl>
+      <w:tblPr>
+        <w:tblStyle w:val="TabelacomGrelha"/>
+        <w:tblpPr w:leftFromText="141" w:rightFromText="141" w:vertAnchor="page" w:horzAnchor="page" w:tblpX="2491" w:tblpY="7591"/>
+        <w:tblW w:w="0" w:type="auto"/>
+        <w:tblLook w:val="04A0" w:firstRow="1" w:lastRow="0" w:firstColumn="1" w:lastColumn="0" w:noHBand="0" w:noVBand="1"/>
+      </w:tblPr>
+      <w:tblGrid>
+        <w:gridCol w:w="980"/>
+        <w:gridCol w:w="1050"/>
+        <w:gridCol w:w="980"/>
+      </w:tblGrid>
+      <w:tr>
+        <w:trPr>
+          <w:trHeight w:val="612"/>
+        </w:trPr>
+        <w:tc>
+          <w:tcPr>
+            <w:tcW w:w="980" w:type="dxa"/>
+            <w:vAlign w:val="center"/>
+          </w:tcPr>
+          <w:p>
+            <w:pPr>
+              <w:jc w:val="center"/>
+            </w:pPr>
+            <w:r>
+              <w:t>Dia da Semana</w:t>
+            </w:r>
+          </w:p>
+        </w:tc>
+        <w:tc>
+          <w:tcPr>
+            <w:tcW w:w="1050" w:type="dxa"/>
+            <w:vAlign w:val="center"/>
+          </w:tcPr>
+          <w:p>
+            <w:pPr>
+              <w:jc w:val="center"/>
+            </w:pPr>
+            <w:r>
+              <w:t>Concelho</w:t>
+            </w:r>
+          </w:p>
+        </w:tc>
+        <w:tc>
+          <w:tcPr>
+            <w:tcW w:w="980" w:type="dxa"/>
+            <w:vAlign w:val="center"/>
+          </w:tcPr>
+          <w:p>
+            <w:pPr>
+              <w:jc w:val="center"/>
+            </w:pPr>
+            <w:r>
+              <w:t>COUNT</w:t>
+            </w:r>
+          </w:p>
+        </w:tc>
+      </w:tr>
+      <w:tr>
+        <w:trPr>
+          <w:trHeight w:val="592"/>
+        </w:trPr>
+        <w:tc>
+          <w:tcPr>
+            <w:tcW w:w="980" w:type="dxa"/>
+            <w:shd w:val="clear" w:color="auto" w:fill="00B0F0"/>
+            <w:vAlign w:val="center"/>
+          </w:tcPr>
+          <w:p>
+            <w:pPr>
+              <w:jc w:val="center"/>
+            </w:pPr>
+            <w:r>
+              <w:t>0</w:t>
+            </w:r>
+          </w:p>
+        </w:tc>
+        <w:tc>
+          <w:tcPr>
+            <w:tcW w:w="1050" w:type="dxa"/>
+            <w:vAlign w:val="center"/>
+          </w:tcPr>
+          <w:p>
+            <w:pPr>
+              <w:jc w:val="center"/>
+            </w:pPr>
+            <w:r>
+              <w:t>null</w:t>
+            </w:r>
+          </w:p>
+        </w:tc>
+        <w:tc>
+          <w:tcPr>
+            <w:tcW w:w="980" w:type="dxa"/>
+            <w:vAlign w:val="center"/>
+          </w:tcPr>
+          <w:p>
+            <w:pPr>
+              <w:jc w:val="center"/>
+            </w:pPr>
+            <w:r>
+              <w:t>3</w:t>
+            </w:r>
+          </w:p>
+        </w:tc>
+      </w:tr>
+      <w:tr>
+        <w:trPr>
+          <w:trHeight w:val="612"/>
+        </w:trPr>
+        <w:tc>
+          <w:tcPr>
+            <w:tcW w:w="980" w:type="dxa"/>
+            <w:shd w:val="clear" w:color="auto" w:fill="00B0F0"/>
+            <w:vAlign w:val="center"/>
+          </w:tcPr>
+          <w:p>
+            <w:pPr>
+              <w:jc w:val="center"/>
+            </w:pPr>
+            <w:r>
+              <w:t>1</w:t>
+            </w:r>
+          </w:p>
+        </w:tc>
+        <w:tc>
+          <w:tcPr>
+            <w:tcW w:w="1050" w:type="dxa"/>
+            <w:vAlign w:val="center"/>
+          </w:tcPr>
+          <w:p>
+            <w:pPr>
+              <w:jc w:val="center"/>
+            </w:pPr>
+            <w:r>
+              <w:t>null</w:t>
+            </w:r>
+          </w:p>
+        </w:tc>
+        <w:tc>
+          <w:tcPr>
+            <w:tcW w:w="980" w:type="dxa"/>
+            <w:vAlign w:val="center"/>
+          </w:tcPr>
+          <w:p>
+            <w:pPr>
+              <w:jc w:val="center"/>
+            </w:pPr>
+            <w:r>
+              <w:t>4</w:t>
+            </w:r>
+          </w:p>
+        </w:tc>
+      </w:tr>
+      <w:tr>
+        <w:trPr>
+          <w:trHeight w:val="592"/>
+        </w:trPr>
+        <w:tc>
+          <w:tcPr>
+            <w:tcW w:w="980" w:type="dxa"/>
+            <w:vAlign w:val="center"/>
+          </w:tcPr>
+          <w:p>
+            <w:pPr>
+              <w:jc w:val="center"/>
+            </w:pPr>
+            <w:r>
+              <w:t>null</w:t>
+            </w:r>
+          </w:p>
+        </w:tc>
+        <w:tc>
+          <w:tcPr>
+            <w:tcW w:w="1050" w:type="dxa"/>
+            <w:shd w:val="clear" w:color="auto" w:fill="A8D08D" w:themeFill="accent6" w:themeFillTint="99"/>
+            <w:vAlign w:val="center"/>
+          </w:tcPr>
+          <w:p>
+            <w:pPr>
+              <w:jc w:val="center"/>
+            </w:pPr>
+            <w:r>
+              <w:t>Lisboa</w:t>
+            </w:r>
+          </w:p>
+        </w:tc>
+        <w:tc>
+          <w:tcPr>
+            <w:tcW w:w="980" w:type="dxa"/>
+            <w:vAlign w:val="center"/>
+          </w:tcPr>
+          <w:p>
+            <w:pPr>
+              <w:jc w:val="center"/>
+            </w:pPr>
+            <w:r>
+              <w:t>4</w:t>
+            </w:r>
+          </w:p>
+        </w:tc>
+      </w:tr>
+      <w:tr>
+        <w:trPr>
+          <w:trHeight w:val="612"/>
+        </w:trPr>
+        <w:tc>
+          <w:tcPr>
+            <w:tcW w:w="980" w:type="dxa"/>
+            <w:vAlign w:val="center"/>
+          </w:tcPr>
+          <w:p>
+            <w:pPr>
+              <w:jc w:val="center"/>
+            </w:pPr>
+            <w:r>
+              <w:t>null</w:t>
+            </w:r>
+          </w:p>
+        </w:tc>
+        <w:tc>
+          <w:tcPr>
+            <w:tcW w:w="1050" w:type="dxa"/>
+            <w:shd w:val="clear" w:color="auto" w:fill="A8D08D" w:themeFill="accent6" w:themeFillTint="99"/>
+            <w:vAlign w:val="center"/>
+          </w:tcPr>
+          <w:p>
+            <w:pPr>
+              <w:jc w:val="center"/>
+            </w:pPr>
+            <w:r>
+              <w:t>Porto</w:t>
+            </w:r>
+          </w:p>
+        </w:tc>
+        <w:tc>
+          <w:tcPr>
+            <w:tcW w:w="980" w:type="dxa"/>
+            <w:vAlign w:val="center"/>
+          </w:tcPr>
+          <w:p>
+            <w:pPr>
+              <w:jc w:val="center"/>
+            </w:pPr>
+            <w:r>
+              <w:t>3</w:t>
+            </w:r>
+          </w:p>
+        </w:tc>
+      </w:tr>
+      <w:tr>
+        <w:trPr>
+          <w:trHeight w:val="612"/>
+        </w:trPr>
+        <w:tc>
+          <w:tcPr>
+            <w:tcW w:w="980" w:type="dxa"/>
+            <w:vAlign w:val="center"/>
+          </w:tcPr>
+          <w:p>
+            <w:pPr>
+              <w:jc w:val="center"/>
+            </w:pPr>
+            <w:r>
+              <w:t>null</w:t>
+            </w:r>
+          </w:p>
+        </w:tc>
+        <w:tc>
+          <w:tcPr>
+            <w:tcW w:w="1050" w:type="dxa"/>
+            <w:vAlign w:val="center"/>
+          </w:tcPr>
+          <w:p>
+            <w:pPr>
+              <w:jc w:val="center"/>
+            </w:pPr>
+            <w:r>
+              <w:t>null</w:t>
+            </w:r>
+          </w:p>
+        </w:tc>
+        <w:tc>
+          <w:tcPr>
+            <w:tcW w:w="980" w:type="dxa"/>
+            <w:shd w:val="clear" w:color="auto" w:fill="FFD966" w:themeFill="accent4" w:themeFillTint="99"/>
+            <w:vAlign w:val="center"/>
+          </w:tcPr>
+          <w:p>
+            <w:pPr>
+              <w:jc w:val="center"/>
+            </w:pPr>
+            <w:r>
+              <w:t>7</w:t>
+            </w:r>
+          </w:p>
+        </w:tc>
+      </w:tr>
+    </w:tbl>
+    <w:p/>
+    <w:p/>
+    <w:p/>
+    <w:p/>
+    <w:p/>
+    <w:p>
+      <w:r>
+        <w:rPr>
+          <w:noProof/>
+        </w:rPr>
+        <mc:AlternateContent>
+          <mc:Choice Requires="wps">
+            <w:drawing>
+              <wp:anchor distT="45720" distB="45720" distL="114300" distR="114300" simplePos="0" relativeHeight="251661312" behindDoc="1" locked="0" layoutInCell="1" allowOverlap="1" wp14:anchorId="452CCA76" wp14:editId="469F6B10">
+                <wp:simplePos x="0" y="0"/>
+                <wp:positionH relativeFrom="column">
+                  <wp:posOffset>3847465</wp:posOffset>
+                </wp:positionH>
+                <wp:positionV relativeFrom="paragraph">
+                  <wp:posOffset>125730</wp:posOffset>
+                </wp:positionV>
+                <wp:extent cx="508000" cy="254000"/>
+                <wp:effectExtent l="0" t="0" r="0" b="0"/>
+                <wp:wrapNone/>
+                <wp:docPr id="1" name="Caixa de Texto 2"/>
+                <wp:cNvGraphicFramePr>
+                  <a:graphicFrameLocks xmlns:a="http://schemas.openxmlformats.org/drawingml/2006/main"/>
+                </wp:cNvGraphicFramePr>
+                <a:graphic xmlns:a="http://schemas.openxmlformats.org/drawingml/2006/main">
+                  <a:graphicData uri="http://schemas.microsoft.com/office/word/2010/wordprocessingShape">
+                    <wps:wsp>
+                      <wps:cNvSpPr txBox="1">
+                        <a:spLocks noChangeArrowheads="1"/>
+                      </wps:cNvSpPr>
+                      <wps:spPr bwMode="auto">
+                        <a:xfrm>
+                          <a:off x="0" y="0"/>
+                          <a:ext cx="508000" cy="254000"/>
+                        </a:xfrm>
+                        <a:prstGeom prst="rect">
+                          <a:avLst/>
+                        </a:prstGeom>
+                        <a:noFill/>
+                        <a:ln>
+                          <a:noFill/>
+                        </a:ln>
+                      </wps:spPr>
+                      <wps:style>
+                        <a:lnRef idx="0">
+                          <a:scrgbClr r="0" g="0" b="0"/>
+                        </a:lnRef>
+                        <a:fillRef idx="0">
+                          <a:scrgbClr r="0" g="0" b="0"/>
+                        </a:fillRef>
+                        <a:effectRef idx="0">
+                          <a:scrgbClr r="0" g="0" b="0"/>
+                        </a:effectRef>
+                        <a:fontRef idx="minor">
+                          <a:schemeClr val="dk1"/>
+                        </a:fontRef>
+                      </wps:style>
+                      <wps:txbx>
+                        <w:txbxContent>
+                          <w:p>
+                            <w:r>
+                              <w:t>Fig.</w:t>
+                            </w:r>
+                            <w:r>
+                              <w:t>2</w:t>
+                            </w:r>
+                          </w:p>
+                        </w:txbxContent>
+                      </wps:txbx>
+                      <wps:bodyPr rot="0" vert="horz" wrap="square" lIns="91440" tIns="45720" rIns="91440" bIns="45720" anchor="t" anchorCtr="0">
+                        <a:noAutofit/>
+                      </wps:bodyPr>
+                    </wps:wsp>
+                  </a:graphicData>
+                </a:graphic>
+                <wp14:sizeRelH relativeFrom="margin">
+                  <wp14:pctWidth>0</wp14:pctWidth>
+                </wp14:sizeRelH>
+                <wp14:sizeRelV relativeFrom="margin">
+                  <wp14:pctHeight>0</wp14:pctHeight>
+                </wp14:sizeRelV>
+              </wp:anchor>
+            </w:drawing>
+          </mc:Choice>
+          <mc:Fallback>
+            <w:pict>
+              <v:shapetype w14:anchorId="452CCA76" id="_x0000_t202" coordsize="21600,21600" o:spt="202" path="m,l,21600r21600,l21600,xe">
+                <v:stroke joinstyle="miter"/>
+                <v:path gradientshapeok="t" o:connecttype="rect"/>
+              </v:shapetype>
+              <v:shape id="Caixa de Texto 2" o:spid="_x0000_s1026" type="#_x0000_t202" style="position:absolute;margin-left:302.95pt;margin-top:9.9pt;width:40pt;height:20pt;z-index:-251655168;visibility:visible;mso-wrap-style:square;mso-width-percent:0;mso-height-percent:0;mso-wrap-distance-left:9pt;mso-wrap-distance-top:3.6pt;mso-wrap-distance-right:9pt;mso-wrap-distance-bottom:3.6pt;mso-position-horizontal:absolute;mso-position-horizontal-relative:text;mso-position-vertical:absolute;mso-position-vertical-relative:text;mso-width-percent:0;mso-height-percent:0;mso-width-relative:margin;mso-height-relative:margin;v-text-anchor:top" o:gfxdata="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" filled="f" stroked="f">
+                <v:textbox>
+                  <w:txbxContent>
+                    <w:p>
+                      <w:r>
+                        <w:t>Fig.</w:t>
+                      </w:r>
+                      <w:r>
+                        <w:t>2</w:t>
+                      </w:r>
+                    </w:p>
+                  </w:txbxContent>
+                </v:textbox>
+              </v:shape>
+            </w:pict>
+          </mc:Fallback>
+        </mc:AlternateContent>
+      </w:r>
+      <w:r>
+        <w:rPr>
+          <w:noProof/>
+        </w:rPr>
+        <mc:AlternateContent>
+          <mc:Choice Requires="wps">
+            <w:drawing>
+              <wp:anchor distT="45720" distB="45720" distL="114300" distR="114300" simplePos="0" relativeHeight="251659264" behindDoc="1" locked="0" layoutInCell="1" allowOverlap="1" wp14:anchorId="0580D1A2" wp14:editId="2D591EE2">
+                <wp:simplePos x="0" y="0"/>
+                <wp:positionH relativeFrom="column">
+                  <wp:posOffset>1193165</wp:posOffset>
+                </wp:positionH>
+                <wp:positionV relativeFrom="paragraph">
+                  <wp:posOffset>151130</wp:posOffset>
+                </wp:positionV>
+                <wp:extent cx="508000" cy="254000"/>
+                <wp:effectExtent l="0" t="0" r="0" b="0"/>
+                <wp:wrapNone/>
+                <wp:docPr id="217" name="Caixa de Texto 2"/>
+                <wp:cNvGraphicFramePr>
+                  <a:graphicFrameLocks xmlns:a="http://schemas.openxmlformats.org/drawingml/2006/main"/>
+                </wp:cNvGraphicFramePr>
+                <a:graphic xmlns:a="http://schemas.openxmlformats.org/drawingml/2006/main">
+                  <a:graphicData uri="http://schemas.microsoft.com/office/word/2010/wordprocessingShape">
+                    <wps:wsp>
+                      <wps:cNvSpPr txBox="1">
+                        <a:spLocks noChangeArrowheads="1"/>
+                      </wps:cNvSpPr>
+                      <wps:spPr bwMode="auto">
+                        <a:xfrm>
+                          <a:off x="0" y="0"/>
+                          <a:ext cx="508000" cy="254000"/>
+                        </a:xfrm>
+                        <a:prstGeom prst="rect">
+                          <a:avLst/>
+                        </a:prstGeom>
+                        <a:noFill/>
+                        <a:ln>
+                          <a:noFill/>
+                        </a:ln>
+                      </wps:spPr>
+                      <wps:style>
+                        <a:lnRef idx="0">
+                          <a:scrgbClr r="0" g="0" b="0"/>
+                        </a:lnRef>
+                        <a:fillRef idx="0">
+                          <a:scrgbClr r="0" g="0" b="0"/>
+                        </a:fillRef>
+                        <a:effectRef idx="0">
+                          <a:scrgbClr r="0" g="0" b="0"/>
+                        </a:effectRef>
+                        <a:fontRef idx="minor">
+                          <a:schemeClr val="dk1"/>
+                        </a:fontRef>
+                      </wps:style>
+                      <wps:txbx>
+                        <w:txbxContent>
+                          <w:p>
+                            <w:r>
+                              <w:t>Fig.1</w:t>
+                            </w:r>
+                          </w:p>
+                        </w:txbxContent>
+                      </wps:txbx>
+                      <wps:bodyPr rot="0" vert="horz" wrap="square" lIns="91440" tIns="45720" rIns="91440" bIns="45720" anchor="t" anchorCtr="0">
+                        <a:noAutofit/>
+                      </wps:bodyPr>
+                    </wps:wsp>
+                  </a:graphicData>
+                </a:graphic>
+                <wp14:sizeRelH relativeFrom="margin">
+                  <wp14:pctWidth>0</wp14:pctWidth>
+                </wp14:sizeRelH>
+                <wp14:sizeRelV relativeFrom="margin">
+                  <wp14:pctHeight>0</wp14:pctHeight>
+                </wp14:sizeRelV>
+              </wp:anchor>
+            </w:drawing>
+          </mc:Choice>
+          <mc:Fallback>
+            <w:pict>
+              <v:shape w14:anchorId="0580D1A2" id="_x0000_s1027" type="#_x0000_t202" style="position:absolute;margin-left:93.95pt;margin-top:11.9pt;width:40pt;height:20pt;z-index:-251657216;visibility:visible;mso-wrap-style:square;mso-width-percent:0;mso-height-percent:0;mso-wrap-distance-left:9pt;mso-wrap-distance-top:3.6pt;mso-wrap-distance-right:9pt;mso-wrap-distance-bottom:3.6pt;mso-position-horizontal:absolute;mso-position-horizontal-relative:text;mso-position-vertical:absolute;mso-position-vertical-relative:text;mso-width-percent:0;mso-height-percent:0;mso-width-relative:margin;mso-height-relative:margin;v-text-anchor:top" o:gfxdata="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" filled="f" stroked="f">
+                <v:textbox>
+                  <w:txbxContent>
+                    <w:p>
+                      <w:r>
+                        <w:t>Fig.1</w:t>
+                      </w:r>
+                    </w:p>
+                  </w:txbxContent>
+                </v:textbox>
+              </v:shape>
+            </w:pict>
+          </mc:Fallback>
+        </mc:AlternateContent>
+      </w:r>
+    </w:p>
+    <w:p/>
+    <w:p>
+      <w:pPr>
+        <w:tabs>
+          <w:tab w:val="left" w:pos="2110"/>
+        </w:tabs>
+      </w:pPr>
+    </w:p>
     <w:sectPr>
       <w:pgSz w:w="11906" w:h="16838"/>
       <w:pgMar w:top="1417" w:right="1701" w:bottom="1417" w:left="1701" w:header="708" w:footer="708" w:gutter="0"/>
@@ -604,6 +2384,25 @@
     <w:semiHidden/>
     <w:unhideWhenUsed/>
   </w:style>
+  <w:style w:type="table" w:styleId="TabelacomGrelha">
+    <w:name w:val="Table Grid"/>
+    <w:basedOn w:val="Tabelanormal"/>
+    <w:uiPriority w:val="39"/>
+    <w:rsid w:val="00CC0BF1"/>
+    <w:pPr>
+      <w:spacing w:after="0" w:line="240" w:lineRule="auto"/>
+    </w:pPr>
+    <w:tblPr>
+      <w:tblBorders>
+        <w:top w:val="single" w:sz="4" w:space="0" w:color="auto"/>
+        <w:left w:val="single" w:sz="4" w:space="0" w:color="auto"/>
+        <w:bottom w:val="single" w:sz="4" w:space="0" w:color="auto"/>
+        <w:right w:val="single" w:sz="4" w:space="0" w:color="auto"/>
+        <w:insideH w:val="single" w:sz="4" w:space="0" w:color="auto"/>
+        <w:insideV w:val="single" w:sz="4" w:space="0" w:color="auto"/>
+      </w:tblBorders>
+    </w:tblPr>
+  </w:style>
 </w:styles>
 </file>
 

</xml_diff>

<commit_message>
Relatório do SQL done
</commit_message>
<xml_diff>
--- a/Parte3/Relatorio_Carolina.docx
+++ b/Parte3/Relatorio_Carolina.docx
@@ -1943,9 +1943,164 @@
     <w:p/>
     <w:p>
       <w:pPr>
+        <w:rPr>
+          <w:b/>
+          <w:bCs/>
+        </w:rPr>
+      </w:pPr>
+      <w:r>
+        <w:rPr>
+          <w:b/>
+          <w:bCs/>
+        </w:rPr>
+        <w:t>3</w:t>
+      </w:r>
+      <w:r>
+        <w:rPr>
+          <w:b/>
+          <w:bCs/>
+        </w:rPr>
+        <w:t xml:space="preserve"> – </w:t>
+      </w:r>
+      <w:r>
+        <w:rPr>
+          <w:b/>
+          <w:bCs/>
+        </w:rPr>
+        <w:t>SQL</w:t>
+      </w:r>
+    </w:p>
+    <w:p>
+      <w:pPr>
+        <w:rPr>
+          <w:b/>
+          <w:bCs/>
+        </w:rPr>
+      </w:pPr>
+      <w:r>
+        <w:tab/>
+      </w:r>
+      <w:r>
+        <w:rPr>
+          <w:b/>
+          <w:bCs/>
+        </w:rPr>
+        <w:t>1 –</w:t>
+      </w:r>
+      <w:r>
+        <w:rPr>
+          <w:b/>
+          <w:bCs/>
+        </w:rPr>
+        <w:t xml:space="preserve"> Qual o nome do retalhista (ou retalhistas) responsáveis pela reposição do maior número de categorias?</w:t>
+      </w:r>
+    </w:p>
+    <w:p>
+      <w:r>
+        <w:tab/>
+        <w:t xml:space="preserve">Nesta situação, considerámos que era pretendido o nome dos retalhistas com maior número de participações diretas na relação “responsavel_por”, não sendo </w:t>
+      </w:r>
+      <w:r>
+        <w:t xml:space="preserve">contabilizadas as </w:t>
+      </w:r>
+      <w:r>
+        <w:t>sub categorias das possíveis super categorias da sua responsabilidade.</w:t>
+      </w:r>
+    </w:p>
+    <w:p>
+      <w:r>
+        <w:tab/>
+      </w:r>
+    </w:p>
+    <w:p/>
+    <w:p>
+      <w:pPr>
+        <w:rPr>
+          <w:b/>
+          <w:bCs/>
+        </w:rPr>
+      </w:pPr>
+      <w:r>
+        <w:rPr>
+          <w:b/>
+          <w:bCs/>
+        </w:rPr>
+        <w:lastRenderedPageBreak/>
+        <w:t>2 – Qual o nome do ou dos retalhistas que são responsáveis por todas as categorias simpels?</w:t>
+      </w:r>
+    </w:p>
+    <w:p>
+      <w:r>
+        <w:rPr>
+          <w:b/>
+          <w:bCs/>
+        </w:rPr>
+        <w:tab/>
+      </w:r>
+      <w:r>
+        <w:t>Neste caso, considerámos que para um retalhista ser responsável por todas as categorias simples tinha que</w:t>
+      </w:r>
+      <w:r>
+        <w:t>,</w:t>
+      </w:r>
+      <w:r>
+        <w:t xml:space="preserve"> </w:t>
+      </w:r>
+      <w:r>
+        <w:t>para cada categoria simples existente na base de dados, existir uma entrada na tabela “responsavel_por” que associasse essa categoria ao retalhista.</w:t>
+      </w:r>
+    </w:p>
+    <w:p>
+      <w:pPr>
+        <w:rPr>
+          <w:b/>
+          <w:bCs/>
+        </w:rPr>
+      </w:pPr>
+      <w:r>
+        <w:rPr>
+          <w:b/>
+          <w:bCs/>
+        </w:rPr>
+        <w:t>3 – Quais os produtos (ean) que nunca foram repostos?</w:t>
+      </w:r>
+    </w:p>
+    <w:p>
+      <w:r>
+        <w:rPr>
+          <w:b/>
+          <w:bCs/>
+        </w:rPr>
+        <w:tab/>
+      </w:r>
+      <w:r>
+        <w:t xml:space="preserve">Nesta </w:t>
+      </w:r>
+      <w:r>
+        <w:t>query</w:t>
+      </w:r>
+      <w:r>
+        <w:t xml:space="preserve">, </w:t>
+      </w:r>
+      <w:r>
+        <w:t>seleci</w:t>
+      </w:r>
+      <w:r>
+        <w:t>onámos todos os produtos cujos eans</w:t>
+      </w:r>
+      <w:r>
+        <w:t xml:space="preserve"> não constavam em nenhum evento de reposição.</w:t>
+      </w:r>
+    </w:p>
+    <w:p/>
+    <w:p>
+      <w:pPr>
         <w:tabs>
           <w:tab w:val="left" w:pos="2110"/>
         </w:tabs>
+        <w:rPr>
+          <w:vertAlign w:val="superscript"/>
+        </w:rPr>
       </w:pPr>
     </w:p>
     <w:sectPr>

</xml_diff>